<commit_message>
Update Use Case Descriptions_SS.docx
</commit_message>
<xml_diff>
--- a/analysis_and_design/specialist_deliverables/Use Case Descriptions_SS.docx
+++ b/analysis_and_design/specialist_deliverables/Use Case Descriptions_SS.docx
@@ -408,7 +408,7 @@
               <w:rPr>
                 <w:rFonts w:ascii="Calibri" w:eastAsia="Calibri" w:hAnsi="Calibri" w:cs="Calibri"/>
               </w:rPr>
-              <w:t>User enters a product name or keyword in the search bar.</w:t>
+              <w:t>User enters a product name in the search bar.</w:t>
             </w:r>
           </w:p>
           <w:p>
@@ -546,18 +546,69 @@
           </w:tcPr>
           <w:p>
             <w:pPr>
-              <w:spacing w:line="259" w:lineRule="auto"/>
-              <w:rPr>
-                <w:rFonts w:ascii="Calibri" w:eastAsia="Calibri" w:hAnsi="Calibri" w:cs="Calibri"/>
-                <w:lang w:val="nl-NL"/>
-              </w:rPr>
-            </w:pPr>
-            <w:r>
-              <w:rPr>
-                <w:rFonts w:ascii="Calibri" w:eastAsia="Calibri" w:hAnsi="Calibri" w:cs="Calibri"/>
-                <w:lang w:val="nl-NL"/>
-              </w:rPr>
-              <w:t>None</w:t>
+              <w:pBdr>
+                <w:top w:val="single" w:sz="2" w:space="0" w:color="D9D9E3"/>
+                <w:left w:val="single" w:sz="2" w:space="5" w:color="D9D9E3"/>
+                <w:bottom w:val="single" w:sz="2" w:space="0" w:color="D9D9E3"/>
+                <w:right w:val="single" w:sz="2" w:space="0" w:color="D9D9E3"/>
+              </w:pBdr>
+              <w:rPr>
+                <w:rFonts w:ascii="Calibri" w:eastAsia="Calibri" w:hAnsi="Calibri" w:cs="Calibri"/>
+              </w:rPr>
+            </w:pPr>
+            <w:r>
+              <w:rPr>
+                <w:rFonts w:ascii="Calibri" w:eastAsia="Calibri" w:hAnsi="Calibri" w:cs="Calibri"/>
+              </w:rPr>
+              <w:t>Alternative at</w:t>
+            </w:r>
+            <w:r>
+              <w:rPr>
+                <w:rFonts w:ascii="Calibri" w:eastAsia="Calibri" w:hAnsi="Calibri" w:cs="Calibri"/>
+              </w:rPr>
+              <w:t xml:space="preserve"> item 2.</w:t>
+            </w:r>
+          </w:p>
+          <w:p>
+            <w:pPr>
+              <w:pStyle w:val="ListParagraph"/>
+              <w:numPr>
+                <w:ilvl w:val="0"/>
+                <w:numId w:val="37"/>
+              </w:numPr>
+              <w:pBdr>
+                <w:top w:val="single" w:sz="2" w:space="0" w:color="D9D9E3"/>
+                <w:left w:val="single" w:sz="2" w:space="5" w:color="D9D9E3"/>
+                <w:bottom w:val="single" w:sz="2" w:space="0" w:color="D9D9E3"/>
+                <w:right w:val="single" w:sz="2" w:space="0" w:color="D9D9E3"/>
+              </w:pBdr>
+              <w:rPr>
+                <w:rFonts w:ascii="Calibri" w:eastAsia="Calibri" w:hAnsi="Calibri" w:cs="Calibri"/>
+              </w:rPr>
+            </w:pPr>
+            <w:r>
+              <w:rPr>
+                <w:rFonts w:ascii="Calibri" w:eastAsia="Calibri" w:hAnsi="Calibri" w:cs="Calibri"/>
+              </w:rPr>
+              <w:t xml:space="preserve"> </w:t>
+            </w:r>
+            <w:r>
+              <w:rPr>
+                <w:rFonts w:ascii="Calibri" w:eastAsia="Calibri" w:hAnsi="Calibri" w:cs="Calibri"/>
+              </w:rPr>
+              <w:t xml:space="preserve">User enters </w:t>
+            </w:r>
+            <w:r>
+              <w:rPr>
+                <w:rFonts w:ascii="Calibri" w:eastAsia="Calibri" w:hAnsi="Calibri" w:cs="Calibri"/>
+              </w:rPr>
+              <w:t xml:space="preserve">a </w:t>
+            </w:r>
+            <w:r>
+              <w:rPr>
+                <w:rFonts w:ascii="Calibri" w:eastAsia="Calibri" w:hAnsi="Calibri" w:cs="Calibri"/>
+              </w:rPr>
+              <w:t>keyword in the search bar.</w:t>
             </w:r>
           </w:p>
         </w:tc>
@@ -1097,7 +1148,7 @@
                 <w:kern w:val="2"/>
                 <w14:ligatures w14:val="standardContextual"/>
               </w:rPr>
-              <w:t>The application shows a price comparison table with prices for the selected product at the chosen supermarkets.</w:t>
+              <w:t>The application shows a price comparison with prices for the selected product at the chosen supermarkets.</w:t>
             </w:r>
           </w:p>
         </w:tc>
@@ -1140,7 +1191,7 @@
               <w:rPr>
                 <w:rFonts w:ascii="Calibri" w:eastAsia="Calibri" w:hAnsi="Calibri" w:cs="Calibri"/>
                 <w:kern w:val="2"/>
-                <w:lang w:val="en-NL"/>
+                <w:lang/>
                 <w14:ligatures w14:val="standardContextual"/>
               </w:rPr>
             </w:pPr>
@@ -1148,7 +1199,7 @@
               <w:rPr>
                 <w:rFonts w:ascii="Calibri" w:eastAsia="Calibri" w:hAnsi="Calibri" w:cs="Calibri"/>
                 <w:kern w:val="2"/>
-                <w:lang w:val="en-NL"/>
+                <w:lang/>
                 <w14:ligatures w14:val="standardContextual"/>
               </w:rPr>
               <w:t>If the selected product is not available at one or more supermarkets, the application displays a message indicating which supermarkets do not have the product.</w:t>
@@ -1251,7 +1302,7 @@
               <w:rPr>
                 <w:rFonts w:ascii="Calibri" w:eastAsia="Calibri" w:hAnsi="Calibri" w:cs="Calibri"/>
                 <w:kern w:val="2"/>
-                <w:lang w:val="en-NL"/>
+                <w:lang/>
                 <w14:ligatures w14:val="standardContextual"/>
               </w:rPr>
             </w:pPr>
@@ -1259,7 +1310,7 @@
               <w:rPr>
                 <w:rFonts w:ascii="Calibri" w:eastAsia="Calibri" w:hAnsi="Calibri" w:cs="Calibri"/>
                 <w:kern w:val="2"/>
-                <w:lang w:val="en-NL"/>
+                <w:lang/>
                 <w14:ligatures w14:val="standardContextual"/>
               </w:rPr>
               <w:t>User can make an informed decision about where to purchase the product based on price comparison.</w:t>
@@ -1270,7 +1321,7 @@
               <w:spacing w:line="259" w:lineRule="auto"/>
               <w:rPr>
                 <w:rFonts w:ascii="Calibri" w:eastAsia="Calibri" w:hAnsi="Calibri" w:cs="Calibri"/>
-                <w:lang w:val="en-NL"/>
+                <w:lang/>
               </w:rPr>
             </w:pPr>
           </w:p>
@@ -1379,7 +1430,6 @@
           <w:p>
             <w:pPr>
               <w:spacing w:line="259" w:lineRule="auto"/>
-              <w:ind w:firstLine="720"/>
               <w:rPr>
                 <w:rFonts w:ascii="Calibri" w:eastAsia="Calibri" w:hAnsi="Calibri" w:cs="Calibri"/>
               </w:rPr>
@@ -1438,7 +1488,7 @@
                 <w:rFonts w:ascii="Calibri" w:eastAsia="Calibri" w:hAnsi="Calibri" w:cs="Calibri"/>
                 <w:lang w:val="nl-NL"/>
               </w:rPr>
-              <w:t>High</w:t>
+              <w:t>Medium</w:t>
             </w:r>
           </w:p>
         </w:tc>
@@ -1524,84 +1574,26 @@
           </w:tcPr>
           <w:p>
             <w:pPr>
-              <w:numPr>
-                <w:ilvl w:val="0"/>
-                <w:numId w:val="22"/>
-              </w:numPr>
               <w:spacing w:line="259" w:lineRule="auto"/>
               <w:rPr>
                 <w:rFonts w:ascii="Calibri" w:eastAsia="Calibri" w:hAnsi="Calibri" w:cs="Calibri"/>
                 <w:kern w:val="2"/>
                 <w:sz w:val="24"/>
                 <w:szCs w:val="24"/>
-                <w:lang w:val="en-NL"/>
+                <w:lang/>
                 <w14:ligatures w14:val="standardContextual"/>
               </w:rPr>
             </w:pPr>
             <w:r>
               <w:rPr>
                 <w:rFonts w:ascii="Calibri" w:eastAsia="Calibri" w:hAnsi="Calibri" w:cs="Calibri"/>
-                <w:b/>
-                <w:bCs/>
                 <w:kern w:val="2"/>
                 <w:sz w:val="24"/>
                 <w:szCs w:val="24"/>
-                <w:lang w:val="en-NL"/>
+                <w:lang/>
                 <w14:ligatures w14:val="standardContextual"/>
               </w:rPr>
-              <w:t>Primary Actor</w:t>
-            </w:r>
-            <w:r>
-              <w:rPr>
-                <w:rFonts w:ascii="Calibri" w:eastAsia="Calibri" w:hAnsi="Calibri" w:cs="Calibri"/>
-                <w:kern w:val="2"/>
-                <w:sz w:val="24"/>
-                <w:szCs w:val="24"/>
-                <w:lang w:val="en-NL"/>
-                <w14:ligatures w14:val="standardContextual"/>
-              </w:rPr>
-              <w:t>: New User</w:t>
-            </w:r>
-          </w:p>
-          <w:p>
-            <w:pPr>
-              <w:numPr>
-                <w:ilvl w:val="0"/>
-                <w:numId w:val="22"/>
-              </w:numPr>
-              <w:spacing w:line="259" w:lineRule="auto"/>
-              <w:rPr>
-                <w:rFonts w:ascii="Calibri" w:eastAsia="Calibri" w:hAnsi="Calibri" w:cs="Calibri"/>
-                <w:kern w:val="2"/>
-                <w:sz w:val="24"/>
-                <w:szCs w:val="24"/>
-                <w:lang w:val="en-NL"/>
-                <w14:ligatures w14:val="standardContextual"/>
-              </w:rPr>
-            </w:pPr>
-            <w:r>
-              <w:rPr>
-                <w:rFonts w:ascii="Calibri" w:eastAsia="Calibri" w:hAnsi="Calibri" w:cs="Calibri"/>
-                <w:b/>
-                <w:bCs/>
-                <w:kern w:val="2"/>
-                <w:sz w:val="24"/>
-                <w:szCs w:val="24"/>
-                <w:lang w:val="en-NL"/>
-                <w14:ligatures w14:val="standardContextual"/>
-              </w:rPr>
-              <w:t>Secondary Actors</w:t>
-            </w:r>
-            <w:r>
-              <w:rPr>
-                <w:rFonts w:ascii="Calibri" w:eastAsia="Calibri" w:hAnsi="Calibri" w:cs="Calibri"/>
-                <w:kern w:val="2"/>
-                <w:sz w:val="24"/>
-                <w:szCs w:val="24"/>
-                <w:lang w:val="en-NL"/>
-                <w14:ligatures w14:val="standardContextual"/>
-              </w:rPr>
-              <w:t>: None</w:t>
+              <w:t>New User</w:t>
             </w:r>
           </w:p>
         </w:tc>
@@ -1649,7 +1641,7 @@
                 <w:kern w:val="2"/>
                 <w:sz w:val="24"/>
                 <w:szCs w:val="24"/>
-                <w:lang w:val="en-NL"/>
+                <w:lang/>
                 <w14:ligatures w14:val="standardContextual"/>
               </w:rPr>
             </w:pPr>
@@ -1659,7 +1651,7 @@
                 <w:kern w:val="2"/>
                 <w:sz w:val="24"/>
                 <w:szCs w:val="24"/>
-                <w:lang w:val="en-NL"/>
+                <w:lang/>
                 <w14:ligatures w14:val="standardContextual"/>
               </w:rPr>
               <w:t>The user has downloaded and installed the Smart Shopper application.</w:t>
@@ -1677,7 +1669,7 @@
                 <w:kern w:val="2"/>
                 <w:sz w:val="24"/>
                 <w:szCs w:val="24"/>
-                <w:lang w:val="en-NL"/>
+                <w:lang/>
                 <w14:ligatures w14:val="standardContextual"/>
               </w:rPr>
             </w:pPr>
@@ -1687,7 +1679,7 @@
                 <w:kern w:val="2"/>
                 <w:sz w:val="24"/>
                 <w:szCs w:val="24"/>
-                <w:lang w:val="en-NL"/>
+                <w:lang/>
                 <w14:ligatures w14:val="standardContextual"/>
               </w:rPr>
               <w:t>The user has not yet registered for an account.</w:t>
@@ -2006,7 +1998,7 @@
               <w:rPr>
                 <w:rFonts w:ascii="Calibri" w:eastAsia="Calibri" w:hAnsi="Calibri" w:cs="Calibri"/>
                 <w:kern w:val="2"/>
-                <w:lang w:val="en-NL"/>
+                <w:lang/>
                 <w14:ligatures w14:val="standardContextual"/>
               </w:rPr>
             </w:pPr>
@@ -2016,7 +2008,7 @@
                 <w:b/>
                 <w:bCs/>
                 <w:kern w:val="2"/>
-                <w:lang w:val="en-NL"/>
+                <w:lang/>
                 <w14:ligatures w14:val="standardContextual"/>
               </w:rPr>
               <w:t>User Already Registered</w:t>
@@ -2025,7 +2017,7 @@
               <w:rPr>
                 <w:rFonts w:ascii="Calibri" w:eastAsia="Calibri" w:hAnsi="Calibri" w:cs="Calibri"/>
                 <w:kern w:val="2"/>
-                <w:lang w:val="en-NL"/>
+                <w:lang/>
                 <w14:ligatures w14:val="standardContextual"/>
               </w:rPr>
               <w:t>:</w:t>
@@ -2040,7 +2032,7 @@
               <w:rPr>
                 <w:rFonts w:ascii="Calibri" w:eastAsia="Calibri" w:hAnsi="Calibri" w:cs="Calibri"/>
                 <w:kern w:val="2"/>
-                <w:lang w:val="en-NL"/>
+                <w:lang/>
                 <w14:ligatures w14:val="standardContextual"/>
               </w:rPr>
             </w:pPr>
@@ -2048,7 +2040,7 @@
               <w:rPr>
                 <w:rFonts w:ascii="Calibri" w:eastAsia="Calibri" w:hAnsi="Calibri" w:cs="Calibri"/>
                 <w:kern w:val="2"/>
-                <w:lang w:val="en-NL"/>
+                <w:lang/>
                 <w14:ligatures w14:val="standardContextual"/>
               </w:rPr>
               <w:t>If the user's email address is already registered in the system, the application displays an error message, indicating that the email is already in use.</w:t>
@@ -2060,7 +2052,7 @@
               <w:rPr>
                 <w:rFonts w:ascii="Calibri" w:eastAsia="Calibri" w:hAnsi="Calibri" w:cs="Calibri"/>
                 <w:kern w:val="2"/>
-                <w:lang w:val="en-NL"/>
+                <w:lang/>
                 <w14:ligatures w14:val="standardContextual"/>
               </w:rPr>
             </w:pPr>
@@ -2070,7 +2062,7 @@
                 <w:b/>
                 <w:bCs/>
                 <w:kern w:val="2"/>
-                <w:lang w:val="en-NL"/>
+                <w:lang/>
                 <w14:ligatures w14:val="standardContextual"/>
               </w:rPr>
               <w:t>Invalid Inputs</w:t>
@@ -2079,7 +2071,7 @@
               <w:rPr>
                 <w:rFonts w:ascii="Calibri" w:eastAsia="Calibri" w:hAnsi="Calibri" w:cs="Calibri"/>
                 <w:kern w:val="2"/>
-                <w:lang w:val="en-NL"/>
+                <w:lang/>
                 <w14:ligatures w14:val="standardContextual"/>
               </w:rPr>
               <w:t>:</w:t>
@@ -2095,7 +2087,7 @@
               <w:rPr>
                 <w:rFonts w:ascii="Calibri" w:eastAsia="Calibri" w:hAnsi="Calibri" w:cs="Calibri"/>
                 <w:kern w:val="2"/>
-                <w:lang w:val="en-NL"/>
+                <w:lang/>
                 <w14:ligatures w14:val="standardContextual"/>
               </w:rPr>
             </w:pPr>
@@ -2103,7 +2095,7 @@
               <w:rPr>
                 <w:rFonts w:ascii="Calibri" w:eastAsia="Calibri" w:hAnsi="Calibri" w:cs="Calibri"/>
                 <w:kern w:val="2"/>
-                <w:lang w:val="en-NL"/>
+                <w:lang/>
                 <w14:ligatures w14:val="standardContextual"/>
               </w:rPr>
               <w:t>If the user provides invalid or incomplete information, the application displays an error message and prompts the user to correct the information.</w:t>
@@ -2202,7 +2194,7 @@
               <w:rPr>
                 <w:rFonts w:ascii="Calibri" w:eastAsia="Calibri" w:hAnsi="Calibri" w:cs="Calibri"/>
                 <w:kern w:val="2"/>
-                <w:lang w:val="en-NL"/>
+                <w:lang/>
                 <w14:ligatures w14:val="standardContextual"/>
               </w:rPr>
             </w:pPr>
@@ -2210,7 +2202,7 @@
               <w:rPr>
                 <w:rFonts w:ascii="Calibri" w:eastAsia="Calibri" w:hAnsi="Calibri" w:cs="Calibri"/>
                 <w:kern w:val="2"/>
-                <w:lang w:val="en-NL"/>
+                <w:lang/>
                 <w14:ligatures w14:val="standardContextual"/>
               </w:rPr>
               <w:t>The user's registration information is saved in the system.</w:t>
@@ -2228,7 +2220,7 @@
                 <w:kern w:val="2"/>
                 <w:sz w:val="24"/>
                 <w:szCs w:val="24"/>
-                <w:lang w:val="en-NL"/>
+                <w:lang/>
                 <w14:ligatures w14:val="standardContextual"/>
               </w:rPr>
             </w:pPr>
@@ -2236,7 +2228,7 @@
               <w:rPr>
                 <w:rFonts w:ascii="Calibri" w:eastAsia="Calibri" w:hAnsi="Calibri" w:cs="Calibri"/>
                 <w:kern w:val="2"/>
-                <w:lang w:val="en-NL"/>
+                <w:lang/>
                 <w14:ligatures w14:val="standardContextual"/>
               </w:rPr>
               <w:t>The user is logged into their new account.</w:t>
@@ -2392,7 +2384,7 @@
               </w:rPr>
             </w:pPr>
             <w:r>
-              <w:t>High</w:t>
+              <w:t>Medium</w:t>
             </w:r>
           </w:p>
         </w:tc>
@@ -2755,21 +2747,12 @@
                 <w:lang w:val="nl-NL"/>
               </w:rPr>
             </w:pPr>
-            <w:proofErr w:type="gramStart"/>
             <w:r>
               <w:rPr>
                 <w:rFonts w:ascii="Calibri" w:eastAsia="Calibri" w:hAnsi="Calibri" w:cs="Calibri"/>
                 <w:lang w:val="nl-NL"/>
               </w:rPr>
-              <w:t>n</w:t>
-            </w:r>
-            <w:proofErr w:type="gramEnd"/>
-            <w:r>
-              <w:rPr>
-                <w:rFonts w:ascii="Calibri" w:eastAsia="Calibri" w:hAnsi="Calibri" w:cs="Calibri"/>
-                <w:lang w:val="nl-NL"/>
-              </w:rPr>
-              <w:t>/a</w:t>
+              <w:t>n/a</w:t>
             </w:r>
           </w:p>
         </w:tc>
@@ -3105,7 +3088,7 @@
               </w:rPr>
             </w:pPr>
             <w:r>
-              <w:t>The user has logged in to the Smart Shopper application.</w:t>
+              <w:t>None</w:t>
             </w:r>
           </w:p>
         </w:tc>
@@ -3186,7 +3169,13 @@
               </w:numPr>
             </w:pPr>
             <w:r>
-              <w:t>The user can search for and add products to the list.</w:t>
+              <w:t xml:space="preserve">The user can </w:t>
+            </w:r>
+            <w:r>
+              <w:rPr>
+                <w:highlight w:val="yellow"/>
+              </w:rPr>
+              <w:t>search for and add products to the list.</w:t>
             </w:r>
           </w:p>
           <w:p>
@@ -3196,8 +3185,14 @@
                 <w:ilvl w:val="0"/>
                 <w:numId w:val="32"/>
               </w:numPr>
-            </w:pPr>
-            <w:r>
+              <w:rPr>
+                <w:highlight w:val="yellow"/>
+              </w:rPr>
+            </w:pPr>
+            <w:r>
+              <w:rPr>
+                <w:highlight w:val="yellow"/>
+              </w:rPr>
               <w:t>The user can set quantities and notes for each item.</w:t>
             </w:r>
           </w:p>
@@ -3308,13 +3303,18 @@
           <w:p>
             <w:pPr>
               <w:spacing w:line="259" w:lineRule="auto"/>
-              <w:rPr>
-                <w:rFonts w:ascii="Calibri" w:eastAsia="Calibri" w:hAnsi="Calibri" w:cs="Calibri"/>
-              </w:rPr>
             </w:pPr>
             <w:r>
               <w:t>The user can edit and delete items from the shopping list.</w:t>
             </w:r>
+          </w:p>
+          <w:p>
+            <w:pPr>
+              <w:spacing w:line="259" w:lineRule="auto"/>
+              <w:rPr>
+                <w:rFonts w:ascii="Calibri" w:eastAsia="Calibri" w:hAnsi="Calibri" w:cs="Calibri"/>
+              </w:rPr>
+            </w:pPr>
           </w:p>
         </w:tc>
       </w:tr>
@@ -3408,6 +3408,7 @@
                 <w:b/>
                 <w:bCs/>
               </w:rPr>
+              <w:lastRenderedPageBreak/>
               <w:t>ID</w:t>
             </w:r>
           </w:p>
@@ -3455,7 +3456,6 @@
                 <w:b/>
                 <w:bCs/>
               </w:rPr>
-              <w:lastRenderedPageBreak/>
               <w:t>Name</w:t>
             </w:r>
           </w:p>
@@ -3516,7 +3516,7 @@
               </w:rPr>
             </w:pPr>
             <w:r>
-              <w:t>Medium</w:t>
+              <w:t>Urgent</w:t>
             </w:r>
           </w:p>
         </w:tc>
@@ -4407,6 +4407,12 @@
     </w:tbl>
     <w:p/>
     <w:sectPr>
+      <w:headerReference w:type="even" r:id="rId10"/>
+      <w:headerReference w:type="default" r:id="rId11"/>
+      <w:footerReference w:type="even" r:id="rId12"/>
+      <w:footerReference w:type="default" r:id="rId13"/>
+      <w:headerReference w:type="first" r:id="rId14"/>
+      <w:footerReference w:type="first" r:id="rId15"/>
       <w:pgSz w:w="12240" w:h="15840"/>
       <w:pgMar w:top="1440" w:right="1440" w:bottom="1440" w:left="1440" w:header="720" w:footer="720" w:gutter="0"/>
       <w:cols w:space="720"/>
@@ -4416,6 +4422,116 @@
 </w:document>
 </file>
 
+<file path=word/endnotes.xml><?xml version="1.0" encoding="utf-8"?>
+<w:endnotes xmlns:wpc="http://schemas.microsoft.com/office/word/2010/wordprocessingCanvas" xmlns:cx="http://schemas.microsoft.com/office/drawing/2014/chartex" xmlns:cx1="http://schemas.microsoft.com/office/drawing/2015/9/8/chartex" xmlns:cx2="http://schemas.microsoft.com/office/drawing/2015/10/21/chartex" xmlns:cx3="http://schemas.microsoft.com/office/drawing/2016/5/9/chartex" xmlns:cx4="http://schemas.microsoft.com/office/drawing/2016/5/10/chartex" xmlns:cx5="http://schemas.microsoft.com/office/drawing/2016/5/11/chartex" xmlns:cx6="http://schemas.microsoft.com/office/drawing/2016/5/12/chartex" xmlns:cx7="http://schemas.microsoft.com/office/drawing/2016/5/13/chartex" xmlns:cx8="http://schemas.microsoft.com/office/drawing/2016/5/14/chartex" xmlns:mc="http://schemas.openxmlformats.org/markup-compatibility/2006" xmlns:aink="http://schemas.microsoft.com/office/drawing/2016/ink" xmlns:am3d="http://schemas.microsoft.com/office/drawing/2017/model3d" xmlns:o="urn:schemas-microsoft-com:office:office" xmlns:oel="http://schemas.microsoft.com/office/2019/extlst" xmlns:r="http://schemas.openxmlformats.org/officeDocument/2006/relationships" xmlns:m="http://schemas.openxmlformats.org/officeDocument/2006/math" xmlns:v="urn:schemas-microsoft-com:vml" xmlns:wp14="http://schemas.microsoft.com/office/word/2010/wordprocessingDrawing" xmlns:wp="http://schemas.openxmlformats.org/drawingml/2006/wordprocessingDrawing" xmlns:w10="urn:schemas-microsoft-com:office:word" xmlns:w="http://schemas.openxmlformats.org/wordprocessingml/2006/main" xmlns:w14="http://schemas.microsoft.com/office/word/2010/wordml" xmlns:w15="http://schemas.microsoft.com/office/word/2012/wordml" xmlns:w16cex="http://schemas.microsoft.com/office/word/2018/wordml/cex" xmlns:w16cid="http://schemas.microsoft.com/office/word/2016/wordml/cid" xmlns:w16="http://schemas.microsoft.com/office/word/2018/wordml" xmlns:w16sdtdh="http://schemas.microsoft.com/office/word/2020/wordml/sdtdatahash" xmlns:w16se="http://schemas.microsoft.com/office/word/2015/wordml/symex" xmlns:wpg="http://schemas.microsoft.com/office/word/2010/wordprocessingGroup" xmlns:wpi="http://schemas.microsoft.com/office/word/2010/wordprocessingInk" xmlns:wne="http://schemas.microsoft.com/office/word/2006/wordml" xmlns:wps="http://schemas.microsoft.com/office/word/2010/wordprocessingShape" mc:Ignorable="w14 w15 w16se w16cid w16 w16cex w16sdtdh wp14">
+  <w:endnote w:type="separator" w:id="-1">
+    <w:p>
+      <w:pPr>
+        <w:spacing w:after="0" w:line="240" w:lineRule="auto"/>
+      </w:pPr>
+      <w:r>
+        <w:separator/>
+      </w:r>
+    </w:p>
+  </w:endnote>
+  <w:endnote w:type="continuationSeparator" w:id="0">
+    <w:p>
+      <w:pPr>
+        <w:spacing w:after="0" w:line="240" w:lineRule="auto"/>
+      </w:pPr>
+      <w:r>
+        <w:continuationSeparator/>
+      </w:r>
+    </w:p>
+  </w:endnote>
+</w:endnotes>
+</file>
+
+<file path=word/footer1.xml><?xml version="1.0" encoding="utf-8"?>
+<w:ftr xmlns:wpc="http://schemas.microsoft.com/office/word/2010/wordprocessingCanvas" xmlns:cx="http://schemas.microsoft.com/office/drawing/2014/chartex" xmlns:cx1="http://schemas.microsoft.com/office/drawing/2015/9/8/chartex" xmlns:cx2="http://schemas.microsoft.com/office/drawing/2015/10/21/chartex" xmlns:cx3="http://schemas.microsoft.com/office/drawing/2016/5/9/chartex" xmlns:cx4="http://schemas.microsoft.com/office/drawing/2016/5/10/chartex" xmlns:cx5="http://schemas.microsoft.com/office/drawing/2016/5/11/chartex" xmlns:cx6="http://schemas.microsoft.com/office/drawing/2016/5/12/chartex" xmlns:cx7="http://schemas.microsoft.com/office/drawing/2016/5/13/chartex" xmlns:cx8="http://schemas.microsoft.com/office/drawing/2016/5/14/chartex" xmlns:mc="http://schemas.openxmlformats.org/markup-compatibility/2006" xmlns:aink="http://schemas.microsoft.com/office/drawing/2016/ink" xmlns:am3d="http://schemas.microsoft.com/office/drawing/2017/model3d" xmlns:o="urn:schemas-microsoft-com:office:office" xmlns:oel="http://schemas.microsoft.com/office/2019/extlst" xmlns:r="http://schemas.openxmlformats.org/officeDocument/2006/relationships" xmlns:m="http://schemas.openxmlformats.org/officeDocument/2006/math" xmlns:v="urn:schemas-microsoft-com:vml" xmlns:wp14="http://schemas.microsoft.com/office/word/2010/wordprocessingDrawing" xmlns:wp="http://schemas.openxmlformats.org/drawingml/2006/wordprocessingDrawing" xmlns:w10="urn:schemas-microsoft-com:office:word" xmlns:w="http://schemas.openxmlformats.org/wordprocessingml/2006/main" xmlns:w14="http://schemas.microsoft.com/office/word/2010/wordml" xmlns:w15="http://schemas.microsoft.com/office/word/2012/wordml" xmlns:w16cex="http://schemas.microsoft.com/office/word/2018/wordml/cex" xmlns:w16cid="http://schemas.microsoft.com/office/word/2016/wordml/cid" xmlns:w16="http://schemas.microsoft.com/office/word/2018/wordml" xmlns:w16sdtdh="http://schemas.microsoft.com/office/word/2020/wordml/sdtdatahash" xmlns:w16se="http://schemas.microsoft.com/office/word/2015/wordml/symex" xmlns:wpg="http://schemas.microsoft.com/office/word/2010/wordprocessingGroup" xmlns:wpi="http://schemas.microsoft.com/office/word/2010/wordprocessingInk" xmlns:wne="http://schemas.microsoft.com/office/word/2006/wordml" xmlns:wps="http://schemas.microsoft.com/office/word/2010/wordprocessingShape" mc:Ignorable="w14 w15 w16se w16cid w16 w16cex w16sdtdh wp14">
+  <w:p>
+    <w:pPr>
+      <w:pStyle w:val="Footer"/>
+    </w:pPr>
+  </w:p>
+</w:ftr>
+</file>
+
+<file path=word/footer2.xml><?xml version="1.0" encoding="utf-8"?>
+<w:ftr xmlns:wpc="http://schemas.microsoft.com/office/word/2010/wordprocessingCanvas" xmlns:cx="http://schemas.microsoft.com/office/drawing/2014/chartex" xmlns:cx1="http://schemas.microsoft.com/office/drawing/2015/9/8/chartex" xmlns:cx2="http://schemas.microsoft.com/office/drawing/2015/10/21/chartex" xmlns:cx3="http://schemas.microsoft.com/office/drawing/2016/5/9/chartex" xmlns:cx4="http://schemas.microsoft.com/office/drawing/2016/5/10/chartex" xmlns:cx5="http://schemas.microsoft.com/office/drawing/2016/5/11/chartex" xmlns:cx6="http://schemas.microsoft.com/office/drawing/2016/5/12/chartex" xmlns:cx7="http://schemas.microsoft.com/office/drawing/2016/5/13/chartex" xmlns:cx8="http://schemas.microsoft.com/office/drawing/2016/5/14/chartex" xmlns:mc="http://schemas.openxmlformats.org/markup-compatibility/2006" xmlns:aink="http://schemas.microsoft.com/office/drawing/2016/ink" xmlns:am3d="http://schemas.microsoft.com/office/drawing/2017/model3d" xmlns:o="urn:schemas-microsoft-com:office:office" xmlns:oel="http://schemas.microsoft.com/office/2019/extlst" xmlns:r="http://schemas.openxmlformats.org/officeDocument/2006/relationships" xmlns:m="http://schemas.openxmlformats.org/officeDocument/2006/math" xmlns:v="urn:schemas-microsoft-com:vml" xmlns:wp14="http://schemas.microsoft.com/office/word/2010/wordprocessingDrawing" xmlns:wp="http://schemas.openxmlformats.org/drawingml/2006/wordprocessingDrawing" xmlns:w10="urn:schemas-microsoft-com:office:word" xmlns:w="http://schemas.openxmlformats.org/wordprocessingml/2006/main" xmlns:w14="http://schemas.microsoft.com/office/word/2010/wordml" xmlns:w15="http://schemas.microsoft.com/office/word/2012/wordml" xmlns:w16cex="http://schemas.microsoft.com/office/word/2018/wordml/cex" xmlns:w16cid="http://schemas.microsoft.com/office/word/2016/wordml/cid" xmlns:w16="http://schemas.microsoft.com/office/word/2018/wordml" xmlns:w16sdtdh="http://schemas.microsoft.com/office/word/2020/wordml/sdtdatahash" xmlns:w16se="http://schemas.microsoft.com/office/word/2015/wordml/symex" xmlns:wpg="http://schemas.microsoft.com/office/word/2010/wordprocessingGroup" xmlns:wpi="http://schemas.microsoft.com/office/word/2010/wordprocessingInk" xmlns:wne="http://schemas.microsoft.com/office/word/2006/wordml" xmlns:wps="http://schemas.microsoft.com/office/word/2010/wordprocessingShape" mc:Ignorable="w14 w15 w16se w16cid w16 w16cex w16sdtdh wp14">
+  <w:p>
+    <w:pPr>
+      <w:pStyle w:val="Footer"/>
+    </w:pPr>
+  </w:p>
+</w:ftr>
+</file>
+
+<file path=word/footer3.xml><?xml version="1.0" encoding="utf-8"?>
+<w:ftr xmlns:wpc="http://schemas.microsoft.com/office/word/2010/wordprocessingCanvas" xmlns:cx="http://schemas.microsoft.com/office/drawing/2014/chartex" xmlns:cx1="http://schemas.microsoft.com/office/drawing/2015/9/8/chartex" xmlns:cx2="http://schemas.microsoft.com/office/drawing/2015/10/21/chartex" xmlns:cx3="http://schemas.microsoft.com/office/drawing/2016/5/9/chartex" xmlns:cx4="http://schemas.microsoft.com/office/drawing/2016/5/10/chartex" xmlns:cx5="http://schemas.microsoft.com/office/drawing/2016/5/11/chartex" xmlns:cx6="http://schemas.microsoft.com/office/drawing/2016/5/12/chartex" xmlns:cx7="http://schemas.microsoft.com/office/drawing/2016/5/13/chartex" xmlns:cx8="http://schemas.microsoft.com/office/drawing/2016/5/14/chartex" xmlns:mc="http://schemas.openxmlformats.org/markup-compatibility/2006" xmlns:aink="http://schemas.microsoft.com/office/drawing/2016/ink" xmlns:am3d="http://schemas.microsoft.com/office/drawing/2017/model3d" xmlns:o="urn:schemas-microsoft-com:office:office" xmlns:oel="http://schemas.microsoft.com/office/2019/extlst" xmlns:r="http://schemas.openxmlformats.org/officeDocument/2006/relationships" xmlns:m="http://schemas.openxmlformats.org/officeDocument/2006/math" xmlns:v="urn:schemas-microsoft-com:vml" xmlns:wp14="http://schemas.microsoft.com/office/word/2010/wordprocessingDrawing" xmlns:wp="http://schemas.openxmlformats.org/drawingml/2006/wordprocessingDrawing" xmlns:w10="urn:schemas-microsoft-com:office:word" xmlns:w="http://schemas.openxmlformats.org/wordprocessingml/2006/main" xmlns:w14="http://schemas.microsoft.com/office/word/2010/wordml" xmlns:w15="http://schemas.microsoft.com/office/word/2012/wordml" xmlns:w16cex="http://schemas.microsoft.com/office/word/2018/wordml/cex" xmlns:w16cid="http://schemas.microsoft.com/office/word/2016/wordml/cid" xmlns:w16="http://schemas.microsoft.com/office/word/2018/wordml" xmlns:w16sdtdh="http://schemas.microsoft.com/office/word/2020/wordml/sdtdatahash" xmlns:w16se="http://schemas.microsoft.com/office/word/2015/wordml/symex" xmlns:wpg="http://schemas.microsoft.com/office/word/2010/wordprocessingGroup" xmlns:wpi="http://schemas.microsoft.com/office/word/2010/wordprocessingInk" xmlns:wne="http://schemas.microsoft.com/office/word/2006/wordml" xmlns:wps="http://schemas.microsoft.com/office/word/2010/wordprocessingShape" mc:Ignorable="w14 w15 w16se w16cid w16 w16cex w16sdtdh wp14">
+  <w:p>
+    <w:pPr>
+      <w:pStyle w:val="Footer"/>
+    </w:pPr>
+  </w:p>
+</w:ftr>
+</file>
+
+<file path=word/footnotes.xml><?xml version="1.0" encoding="utf-8"?>
+<w:footnotes xmlns:wpc="http://schemas.microsoft.com/office/word/2010/wordprocessingCanvas" xmlns:cx="http://schemas.microsoft.com/office/drawing/2014/chartex" xmlns:cx1="http://schemas.microsoft.com/office/drawing/2015/9/8/chartex" xmlns:cx2="http://schemas.microsoft.com/office/drawing/2015/10/21/chartex" xmlns:cx3="http://schemas.microsoft.com/office/drawing/2016/5/9/chartex" xmlns:cx4="http://schemas.microsoft.com/office/drawing/2016/5/10/chartex" xmlns:cx5="http://schemas.microsoft.com/office/drawing/2016/5/11/chartex" xmlns:cx6="http://schemas.microsoft.com/office/drawing/2016/5/12/chartex" xmlns:cx7="http://schemas.microsoft.com/office/drawing/2016/5/13/chartex" xmlns:cx8="http://schemas.microsoft.com/office/drawing/2016/5/14/chartex" xmlns:mc="http://schemas.openxmlformats.org/markup-compatibility/2006" xmlns:aink="http://schemas.microsoft.com/office/drawing/2016/ink" xmlns:am3d="http://schemas.microsoft.com/office/drawing/2017/model3d" xmlns:o="urn:schemas-microsoft-com:office:office" xmlns:oel="http://schemas.microsoft.com/office/2019/extlst" xmlns:r="http://schemas.openxmlformats.org/officeDocument/2006/relationships" xmlns:m="http://schemas.openxmlformats.org/officeDocument/2006/math" xmlns:v="urn:schemas-microsoft-com:vml" xmlns:wp14="http://schemas.microsoft.com/office/word/2010/wordprocessingDrawing" xmlns:wp="http://schemas.openxmlformats.org/drawingml/2006/wordprocessingDrawing" xmlns:w10="urn:schemas-microsoft-com:office:word" xmlns:w="http://schemas.openxmlformats.org/wordprocessingml/2006/main" xmlns:w14="http://schemas.microsoft.com/office/word/2010/wordml" xmlns:w15="http://schemas.microsoft.com/office/word/2012/wordml" xmlns:w16cex="http://schemas.microsoft.com/office/word/2018/wordml/cex" xmlns:w16cid="http://schemas.microsoft.com/office/word/2016/wordml/cid" xmlns:w16="http://schemas.microsoft.com/office/word/2018/wordml" xmlns:w16sdtdh="http://schemas.microsoft.com/office/word/2020/wordml/sdtdatahash" xmlns:w16se="http://schemas.microsoft.com/office/word/2015/wordml/symex" xmlns:wpg="http://schemas.microsoft.com/office/word/2010/wordprocessingGroup" xmlns:wpi="http://schemas.microsoft.com/office/word/2010/wordprocessingInk" xmlns:wne="http://schemas.microsoft.com/office/word/2006/wordml" xmlns:wps="http://schemas.microsoft.com/office/word/2010/wordprocessingShape" mc:Ignorable="w14 w15 w16se w16cid w16 w16cex w16sdtdh wp14">
+  <w:footnote w:type="separator" w:id="-1">
+    <w:p>
+      <w:pPr>
+        <w:spacing w:after="0" w:line="240" w:lineRule="auto"/>
+      </w:pPr>
+      <w:r>
+        <w:separator/>
+      </w:r>
+    </w:p>
+  </w:footnote>
+  <w:footnote w:type="continuationSeparator" w:id="0">
+    <w:p>
+      <w:pPr>
+        <w:spacing w:after="0" w:line="240" w:lineRule="auto"/>
+      </w:pPr>
+      <w:r>
+        <w:continuationSeparator/>
+      </w:r>
+    </w:p>
+  </w:footnote>
+</w:footnotes>
+</file>
+
+<file path=word/header1.xml><?xml version="1.0" encoding="utf-8"?>
+<w:hdr xmlns:wpc="http://schemas.microsoft.com/office/word/2010/wordprocessingCanvas" xmlns:cx="http://schemas.microsoft.com/office/drawing/2014/chartex" xmlns:cx1="http://schemas.microsoft.com/office/drawing/2015/9/8/chartex" xmlns:cx2="http://schemas.microsoft.com/office/drawing/2015/10/21/chartex" xmlns:cx3="http://schemas.microsoft.com/office/drawing/2016/5/9/chartex" xmlns:cx4="http://schemas.microsoft.com/office/drawing/2016/5/10/chartex" xmlns:cx5="http://schemas.microsoft.com/office/drawing/2016/5/11/chartex" xmlns:cx6="http://schemas.microsoft.com/office/drawing/2016/5/12/chartex" xmlns:cx7="http://schemas.microsoft.com/office/drawing/2016/5/13/chartex" xmlns:cx8="http://schemas.microsoft.com/office/drawing/2016/5/14/chartex" xmlns:mc="http://schemas.openxmlformats.org/markup-compatibility/2006" xmlns:aink="http://schemas.microsoft.com/office/drawing/2016/ink" xmlns:am3d="http://schemas.microsoft.com/office/drawing/2017/model3d" xmlns:o="urn:schemas-microsoft-com:office:office" xmlns:oel="http://schemas.microsoft.com/office/2019/extlst" xmlns:r="http://schemas.openxmlformats.org/officeDocument/2006/relationships" xmlns:m="http://schemas.openxmlformats.org/officeDocument/2006/math" xmlns:v="urn:schemas-microsoft-com:vml" xmlns:wp14="http://schemas.microsoft.com/office/word/2010/wordprocessingDrawing" xmlns:wp="http://schemas.openxmlformats.org/drawingml/2006/wordprocessingDrawing" xmlns:w10="urn:schemas-microsoft-com:office:word" xmlns:w="http://schemas.openxmlformats.org/wordprocessingml/2006/main" xmlns:w14="http://schemas.microsoft.com/office/word/2010/wordml" xmlns:w15="http://schemas.microsoft.com/office/word/2012/wordml" xmlns:w16cex="http://schemas.microsoft.com/office/word/2018/wordml/cex" xmlns:w16cid="http://schemas.microsoft.com/office/word/2016/wordml/cid" xmlns:w16="http://schemas.microsoft.com/office/word/2018/wordml" xmlns:w16sdtdh="http://schemas.microsoft.com/office/word/2020/wordml/sdtdatahash" xmlns:w16se="http://schemas.microsoft.com/office/word/2015/wordml/symex" xmlns:wpg="http://schemas.microsoft.com/office/word/2010/wordprocessingGroup" xmlns:wpi="http://schemas.microsoft.com/office/word/2010/wordprocessingInk" xmlns:wne="http://schemas.microsoft.com/office/word/2006/wordml" xmlns:wps="http://schemas.microsoft.com/office/word/2010/wordprocessingShape" mc:Ignorable="w14 w15 w16se w16cid w16 w16cex w16sdtdh wp14">
+  <w:p>
+    <w:pPr>
+      <w:pStyle w:val="Header"/>
+    </w:pPr>
+  </w:p>
+</w:hdr>
+</file>
+
+<file path=word/header2.xml><?xml version="1.0" encoding="utf-8"?>
+<w:hdr xmlns:wpc="http://schemas.microsoft.com/office/word/2010/wordprocessingCanvas" xmlns:cx="http://schemas.microsoft.com/office/drawing/2014/chartex" xmlns:cx1="http://schemas.microsoft.com/office/drawing/2015/9/8/chartex" xmlns:cx2="http://schemas.microsoft.com/office/drawing/2015/10/21/chartex" xmlns:cx3="http://schemas.microsoft.com/office/drawing/2016/5/9/chartex" xmlns:cx4="http://schemas.microsoft.com/office/drawing/2016/5/10/chartex" xmlns:cx5="http://schemas.microsoft.com/office/drawing/2016/5/11/chartex" xmlns:cx6="http://schemas.microsoft.com/office/drawing/2016/5/12/chartex" xmlns:cx7="http://schemas.microsoft.com/office/drawing/2016/5/13/chartex" xmlns:cx8="http://schemas.microsoft.com/office/drawing/2016/5/14/chartex" xmlns:mc="http://schemas.openxmlformats.org/markup-compatibility/2006" xmlns:aink="http://schemas.microsoft.com/office/drawing/2016/ink" xmlns:am3d="http://schemas.microsoft.com/office/drawing/2017/model3d" xmlns:o="urn:schemas-microsoft-com:office:office" xmlns:oel="http://schemas.microsoft.com/office/2019/extlst" xmlns:r="http://schemas.openxmlformats.org/officeDocument/2006/relationships" xmlns:m="http://schemas.openxmlformats.org/officeDocument/2006/math" xmlns:v="urn:schemas-microsoft-com:vml" xmlns:wp14="http://schemas.microsoft.com/office/word/2010/wordprocessingDrawing" xmlns:wp="http://schemas.openxmlformats.org/drawingml/2006/wordprocessingDrawing" xmlns:w10="urn:schemas-microsoft-com:office:word" xmlns:w="http://schemas.openxmlformats.org/wordprocessingml/2006/main" xmlns:w14="http://schemas.microsoft.com/office/word/2010/wordml" xmlns:w15="http://schemas.microsoft.com/office/word/2012/wordml" xmlns:w16cex="http://schemas.microsoft.com/office/word/2018/wordml/cex" xmlns:w16cid="http://schemas.microsoft.com/office/word/2016/wordml/cid" xmlns:w16="http://schemas.microsoft.com/office/word/2018/wordml" xmlns:w16sdtdh="http://schemas.microsoft.com/office/word/2020/wordml/sdtdatahash" xmlns:w16se="http://schemas.microsoft.com/office/word/2015/wordml/symex" xmlns:wpg="http://schemas.microsoft.com/office/word/2010/wordprocessingGroup" xmlns:wpi="http://schemas.microsoft.com/office/word/2010/wordprocessingInk" xmlns:wne="http://schemas.microsoft.com/office/word/2006/wordml" xmlns:wps="http://schemas.microsoft.com/office/word/2010/wordprocessingShape" mc:Ignorable="w14 w15 w16se w16cid w16 w16cex w16sdtdh wp14">
+  <w:p>
+    <w:pPr>
+      <w:pStyle w:val="Header"/>
+    </w:pPr>
+  </w:p>
+</w:hdr>
+</file>
+
+<file path=word/header3.xml><?xml version="1.0" encoding="utf-8"?>
+<w:hdr xmlns:wpc="http://schemas.microsoft.com/office/word/2010/wordprocessingCanvas" xmlns:cx="http://schemas.microsoft.com/office/drawing/2014/chartex" xmlns:cx1="http://schemas.microsoft.com/office/drawing/2015/9/8/chartex" xmlns:cx2="http://schemas.microsoft.com/office/drawing/2015/10/21/chartex" xmlns:cx3="http://schemas.microsoft.com/office/drawing/2016/5/9/chartex" xmlns:cx4="http://schemas.microsoft.com/office/drawing/2016/5/10/chartex" xmlns:cx5="http://schemas.microsoft.com/office/drawing/2016/5/11/chartex" xmlns:cx6="http://schemas.microsoft.com/office/drawing/2016/5/12/chartex" xmlns:cx7="http://schemas.microsoft.com/office/drawing/2016/5/13/chartex" xmlns:cx8="http://schemas.microsoft.com/office/drawing/2016/5/14/chartex" xmlns:mc="http://schemas.openxmlformats.org/markup-compatibility/2006" xmlns:aink="http://schemas.microsoft.com/office/drawing/2016/ink" xmlns:am3d="http://schemas.microsoft.com/office/drawing/2017/model3d" xmlns:o="urn:schemas-microsoft-com:office:office" xmlns:oel="http://schemas.microsoft.com/office/2019/extlst" xmlns:r="http://schemas.openxmlformats.org/officeDocument/2006/relationships" xmlns:m="http://schemas.openxmlformats.org/officeDocument/2006/math" xmlns:v="urn:schemas-microsoft-com:vml" xmlns:wp14="http://schemas.microsoft.com/office/word/2010/wordprocessingDrawing" xmlns:wp="http://schemas.openxmlformats.org/drawingml/2006/wordprocessingDrawing" xmlns:w10="urn:schemas-microsoft-com:office:word" xmlns:w="http://schemas.openxmlformats.org/wordprocessingml/2006/main" xmlns:w14="http://schemas.microsoft.com/office/word/2010/wordml" xmlns:w15="http://schemas.microsoft.com/office/word/2012/wordml" xmlns:w16cex="http://schemas.microsoft.com/office/word/2018/wordml/cex" xmlns:w16cid="http://schemas.microsoft.com/office/word/2016/wordml/cid" xmlns:w16="http://schemas.microsoft.com/office/word/2018/wordml" xmlns:w16sdtdh="http://schemas.microsoft.com/office/word/2020/wordml/sdtdatahash" xmlns:w16se="http://schemas.microsoft.com/office/word/2015/wordml/symex" xmlns:wpg="http://schemas.microsoft.com/office/word/2010/wordprocessingGroup" xmlns:wpi="http://schemas.microsoft.com/office/word/2010/wordprocessingInk" xmlns:wne="http://schemas.microsoft.com/office/word/2006/wordml" xmlns:wps="http://schemas.microsoft.com/office/word/2010/wordprocessingShape" mc:Ignorable="w14 w15 w16se w16cid w16 w16cex w16sdtdh wp14">
+  <w:p>
+    <w:pPr>
+      <w:pStyle w:val="Header"/>
+    </w:pPr>
+  </w:p>
+</w:hdr>
+</file>
+
 <file path=word/numbering.xml><?xml version="1.0" encoding="utf-8"?>
 <w:numbering xmlns:wpc="http://schemas.microsoft.com/office/word/2010/wordprocessingCanvas" xmlns:cx="http://schemas.microsoft.com/office/drawing/2014/chartex" xmlns:cx1="http://schemas.microsoft.com/office/drawing/2015/9/8/chartex" xmlns:cx2="http://schemas.microsoft.com/office/drawing/2015/10/21/chartex" xmlns:cx3="http://schemas.microsoft.com/office/drawing/2016/5/9/chartex" xmlns:cx4="http://schemas.microsoft.com/office/drawing/2016/5/10/chartex" xmlns:cx5="http://schemas.microsoft.com/office/drawing/2016/5/11/chartex" xmlns:cx6="http://schemas.microsoft.com/office/drawing/2016/5/12/chartex" xmlns:cx7="http://schemas.microsoft.com/office/drawing/2016/5/13/chartex" xmlns:cx8="http://schemas.microsoft.com/office/drawing/2016/5/14/chartex" xmlns:mc="http://schemas.openxmlformats.org/markup-compatibility/2006" xmlns:aink="http://schemas.microsoft.com/office/drawing/2016/ink" xmlns:am3d="http://schemas.microsoft.com/office/drawing/2017/model3d" xmlns:o="urn:schemas-microsoft-com:office:office" xmlns:oel="http://schemas.microsoft.com/office/2019/extlst" xmlns:r="http://schemas.openxmlformats.org/officeDocument/2006/relationships" xmlns:m="http://schemas.openxmlformats.org/officeDocument/2006/math" xmlns:v="urn:schemas-microsoft-com:vml" xmlns:wp14="http://schemas.microsoft.com/office/word/2010/wordprocessingDrawing" xmlns:wp="http://schemas.openxmlformats.org/drawingml/2006/wordprocessingDrawing" xmlns:w10="urn:schemas-microsoft-com:office:word" xmlns:w="http://schemas.openxmlformats.org/wordprocessingml/2006/main" xmlns:w14="http://schemas.microsoft.com/office/word/2010/wordml" xmlns:w15="http://schemas.microsoft.com/office/word/2012/wordml" xmlns:w16cex="http://schemas.microsoft.com/office/word/2018/wordml/cex" xmlns:w16cid="http://schemas.microsoft.com/office/word/2016/wordml/cid" xmlns:w16="http://schemas.microsoft.com/office/word/2018/wordml" xmlns:w16sdtdh="http://schemas.microsoft.com/office/word/2020/wordml/sdtdatahash" xmlns:w16se="http://schemas.microsoft.com/office/word/2015/wordml/symex" xmlns:wpg="http://schemas.microsoft.com/office/word/2010/wordprocessingGroup" xmlns:wpi="http://schemas.microsoft.com/office/word/2010/wordprocessingInk" xmlns:wne="http://schemas.microsoft.com/office/word/2006/wordml" xmlns:wps="http://schemas.microsoft.com/office/word/2010/wordprocessingShape" mc:Ignorable="w14 w15 w16se w16cid w16 w16cex w16sdtdh wp14">
   <w:abstractNum w:abstractNumId="0" w15:restartNumberingAfterBreak="0">
@@ -5349,6 +5465,92 @@
     </w:lvl>
   </w:abstractNum>
   <w:abstractNum w:abstractNumId="9" w15:restartNumberingAfterBreak="0">
+    <w:nsid w:val="17000280"/>
+    <w:multiLevelType w:val="hybridMultilevel"/>
+    <w:tmpl w:val="475E58B4"/>
+    <w:lvl w:ilvl="0" w:tplc="FFFFFFFF">
+      <w:start w:val="1"/>
+      <w:numFmt w:val="decimal"/>
+      <w:lvlText w:val="%1."/>
+      <w:lvlJc w:val="left"/>
+      <w:pPr>
+        <w:ind w:left="720" w:hanging="360"/>
+      </w:pPr>
+    </w:lvl>
+    <w:lvl w:ilvl="1" w:tplc="FFFFFFFF">
+      <w:start w:val="1"/>
+      <w:numFmt w:val="lowerLetter"/>
+      <w:lvlText w:val="%2."/>
+      <w:lvlJc w:val="left"/>
+      <w:pPr>
+        <w:ind w:left="1440" w:hanging="360"/>
+      </w:pPr>
+    </w:lvl>
+    <w:lvl w:ilvl="2" w:tplc="FFFFFFFF">
+      <w:start w:val="1"/>
+      <w:numFmt w:val="lowerRoman"/>
+      <w:lvlText w:val="%3."/>
+      <w:lvlJc w:val="right"/>
+      <w:pPr>
+        <w:ind w:left="2160" w:hanging="180"/>
+      </w:pPr>
+    </w:lvl>
+    <w:lvl w:ilvl="3" w:tplc="FFFFFFFF">
+      <w:start w:val="1"/>
+      <w:numFmt w:val="decimal"/>
+      <w:lvlText w:val="%4."/>
+      <w:lvlJc w:val="left"/>
+      <w:pPr>
+        <w:ind w:left="2880" w:hanging="360"/>
+      </w:pPr>
+    </w:lvl>
+    <w:lvl w:ilvl="4" w:tplc="FFFFFFFF">
+      <w:start w:val="1"/>
+      <w:numFmt w:val="lowerLetter"/>
+      <w:lvlText w:val="%5."/>
+      <w:lvlJc w:val="left"/>
+      <w:pPr>
+        <w:ind w:left="3600" w:hanging="360"/>
+      </w:pPr>
+    </w:lvl>
+    <w:lvl w:ilvl="5" w:tplc="FFFFFFFF">
+      <w:start w:val="1"/>
+      <w:numFmt w:val="lowerRoman"/>
+      <w:lvlText w:val="%6."/>
+      <w:lvlJc w:val="right"/>
+      <w:pPr>
+        <w:ind w:left="4320" w:hanging="180"/>
+      </w:pPr>
+    </w:lvl>
+    <w:lvl w:ilvl="6" w:tplc="FFFFFFFF">
+      <w:start w:val="1"/>
+      <w:numFmt w:val="decimal"/>
+      <w:lvlText w:val="%7."/>
+      <w:lvlJc w:val="left"/>
+      <w:pPr>
+        <w:ind w:left="5040" w:hanging="360"/>
+      </w:pPr>
+    </w:lvl>
+    <w:lvl w:ilvl="7" w:tplc="FFFFFFFF">
+      <w:start w:val="1"/>
+      <w:numFmt w:val="lowerLetter"/>
+      <w:lvlText w:val="%8."/>
+      <w:lvlJc w:val="left"/>
+      <w:pPr>
+        <w:ind w:left="5760" w:hanging="360"/>
+      </w:pPr>
+    </w:lvl>
+    <w:lvl w:ilvl="8" w:tplc="FFFFFFFF">
+      <w:start w:val="1"/>
+      <w:numFmt w:val="lowerRoman"/>
+      <w:lvlText w:val="%9."/>
+      <w:lvlJc w:val="right"/>
+      <w:pPr>
+        <w:ind w:left="6480" w:hanging="180"/>
+      </w:pPr>
+    </w:lvl>
+  </w:abstractNum>
+  <w:abstractNum w:abstractNumId="10" w15:restartNumberingAfterBreak="0">
     <w:nsid w:val="18DA2117"/>
     <w:multiLevelType w:val="hybridMultilevel"/>
     <w:tmpl w:val="2C809A56"/>
@@ -5437,7 +5639,7 @@
       </w:pPr>
     </w:lvl>
   </w:abstractNum>
-  <w:abstractNum w:abstractNumId="10" w15:restartNumberingAfterBreak="0">
+  <w:abstractNum w:abstractNumId="11" w15:restartNumberingAfterBreak="0">
     <w:nsid w:val="18F47252"/>
     <w:multiLevelType w:val="hybridMultilevel"/>
     <w:tmpl w:val="DF08E8E6"/>
@@ -5523,7 +5725,7 @@
       </w:pPr>
     </w:lvl>
   </w:abstractNum>
-  <w:abstractNum w:abstractNumId="11" w15:restartNumberingAfterBreak="0">
+  <w:abstractNum w:abstractNumId="12" w15:restartNumberingAfterBreak="0">
     <w:nsid w:val="212D6D5C"/>
     <w:multiLevelType w:val="hybridMultilevel"/>
     <w:tmpl w:val="47A05378"/>
@@ -5633,7 +5835,7 @@
       </w:rPr>
     </w:lvl>
   </w:abstractNum>
-  <w:abstractNum w:abstractNumId="12" w15:restartNumberingAfterBreak="0">
+  <w:abstractNum w:abstractNumId="13" w15:restartNumberingAfterBreak="0">
     <w:nsid w:val="24202529"/>
     <w:multiLevelType w:val="hybridMultilevel"/>
     <w:tmpl w:val="AC84B448"/>
@@ -5719,7 +5921,7 @@
       </w:pPr>
     </w:lvl>
   </w:abstractNum>
-  <w:abstractNum w:abstractNumId="13" w15:restartNumberingAfterBreak="0">
+  <w:abstractNum w:abstractNumId="14" w15:restartNumberingAfterBreak="0">
     <w:nsid w:val="27250DA9"/>
     <w:multiLevelType w:val="hybridMultilevel"/>
     <w:tmpl w:val="30AEEA46"/>
@@ -5805,7 +6007,7 @@
       </w:pPr>
     </w:lvl>
   </w:abstractNum>
-  <w:abstractNum w:abstractNumId="14" w15:restartNumberingAfterBreak="0">
+  <w:abstractNum w:abstractNumId="15" w15:restartNumberingAfterBreak="0">
     <w:nsid w:val="29A5D394"/>
     <w:multiLevelType w:val="hybridMultilevel"/>
     <w:tmpl w:val="C5D2858C"/>
@@ -5891,7 +6093,7 @@
       </w:pPr>
     </w:lvl>
   </w:abstractNum>
-  <w:abstractNum w:abstractNumId="15" w15:restartNumberingAfterBreak="0">
+  <w:abstractNum w:abstractNumId="16" w15:restartNumberingAfterBreak="0">
     <w:nsid w:val="2E58BB95"/>
     <w:multiLevelType w:val="hybridMultilevel"/>
     <w:tmpl w:val="7F2C470A"/>
@@ -5977,7 +6179,7 @@
       </w:pPr>
     </w:lvl>
   </w:abstractNum>
-  <w:abstractNum w:abstractNumId="16" w15:restartNumberingAfterBreak="0">
+  <w:abstractNum w:abstractNumId="17" w15:restartNumberingAfterBreak="0">
     <w:nsid w:val="30C2DA51"/>
     <w:multiLevelType w:val="hybridMultilevel"/>
     <w:tmpl w:val="9C24840C"/>
@@ -6063,7 +6265,7 @@
       </w:pPr>
     </w:lvl>
   </w:abstractNum>
-  <w:abstractNum w:abstractNumId="17" w15:restartNumberingAfterBreak="0">
+  <w:abstractNum w:abstractNumId="18" w15:restartNumberingAfterBreak="0">
     <w:nsid w:val="32EF926D"/>
     <w:multiLevelType w:val="hybridMultilevel"/>
     <w:tmpl w:val="2326ED42"/>
@@ -6149,7 +6351,7 @@
       </w:pPr>
     </w:lvl>
   </w:abstractNum>
-  <w:abstractNum w:abstractNumId="18" w15:restartNumberingAfterBreak="0">
+  <w:abstractNum w:abstractNumId="19" w15:restartNumberingAfterBreak="0">
     <w:nsid w:val="3357FB26"/>
     <w:multiLevelType w:val="hybridMultilevel"/>
     <w:tmpl w:val="475E58B4"/>
@@ -6235,7 +6437,7 @@
       </w:pPr>
     </w:lvl>
   </w:abstractNum>
-  <w:abstractNum w:abstractNumId="19" w15:restartNumberingAfterBreak="0">
+  <w:abstractNum w:abstractNumId="20" w15:restartNumberingAfterBreak="0">
     <w:nsid w:val="36B599ED"/>
     <w:multiLevelType w:val="hybridMultilevel"/>
     <w:tmpl w:val="C4242288"/>
@@ -6321,7 +6523,7 @@
       </w:pPr>
     </w:lvl>
   </w:abstractNum>
-  <w:abstractNum w:abstractNumId="20" w15:restartNumberingAfterBreak="0">
+  <w:abstractNum w:abstractNumId="21" w15:restartNumberingAfterBreak="0">
     <w:nsid w:val="36E95173"/>
     <w:multiLevelType w:val="hybridMultilevel"/>
     <w:tmpl w:val="D33ACE1A"/>
@@ -6410,7 +6612,7 @@
       </w:pPr>
     </w:lvl>
   </w:abstractNum>
-  <w:abstractNum w:abstractNumId="21" w15:restartNumberingAfterBreak="0">
+  <w:abstractNum w:abstractNumId="22" w15:restartNumberingAfterBreak="0">
     <w:nsid w:val="3BFEAAE7"/>
     <w:multiLevelType w:val="hybridMultilevel"/>
     <w:tmpl w:val="D8167172"/>
@@ -6496,7 +6698,7 @@
       </w:pPr>
     </w:lvl>
   </w:abstractNum>
-  <w:abstractNum w:abstractNumId="22" w15:restartNumberingAfterBreak="0">
+  <w:abstractNum w:abstractNumId="23" w15:restartNumberingAfterBreak="0">
     <w:nsid w:val="4A9465BB"/>
     <w:multiLevelType w:val="multilevel"/>
     <w:tmpl w:val="0C26651E"/>
@@ -6645,7 +6847,7 @@
       </w:rPr>
     </w:lvl>
   </w:abstractNum>
-  <w:abstractNum w:abstractNumId="23" w15:restartNumberingAfterBreak="0">
+  <w:abstractNum w:abstractNumId="24" w15:restartNumberingAfterBreak="0">
     <w:nsid w:val="4ED17A7D"/>
     <w:multiLevelType w:val="hybridMultilevel"/>
     <w:tmpl w:val="CE229B7C"/>
@@ -6758,7 +6960,120 @@
       </w:rPr>
     </w:lvl>
   </w:abstractNum>
-  <w:abstractNum w:abstractNumId="24" w15:restartNumberingAfterBreak="0">
+  <w:abstractNum w:abstractNumId="25" w15:restartNumberingAfterBreak="0">
+    <w:nsid w:val="5A9F6220"/>
+    <w:multiLevelType w:val="hybridMultilevel"/>
+    <w:tmpl w:val="3E3E64B4"/>
+    <w:lvl w:ilvl="0" w:tplc="04090001">
+      <w:start w:val="1"/>
+      <w:numFmt w:val="bullet"/>
+      <w:lvlText w:val=""/>
+      <w:lvlJc w:val="left"/>
+      <w:pPr>
+        <w:ind w:left="720" w:hanging="360"/>
+      </w:pPr>
+      <w:rPr>
+        <w:rFonts w:ascii="Symbol" w:hAnsi="Symbol" w:hint="default"/>
+      </w:rPr>
+    </w:lvl>
+    <w:lvl w:ilvl="1" w:tplc="04090003" w:tentative="1">
+      <w:start w:val="1"/>
+      <w:numFmt w:val="bullet"/>
+      <w:lvlText w:val="o"/>
+      <w:lvlJc w:val="left"/>
+      <w:pPr>
+        <w:ind w:left="1440" w:hanging="360"/>
+      </w:pPr>
+      <w:rPr>
+        <w:rFonts w:ascii="Courier New" w:hAnsi="Courier New" w:cs="Courier New" w:hint="default"/>
+      </w:rPr>
+    </w:lvl>
+    <w:lvl w:ilvl="2" w:tplc="04090005" w:tentative="1">
+      <w:start w:val="1"/>
+      <w:numFmt w:val="bullet"/>
+      <w:lvlText w:val=""/>
+      <w:lvlJc w:val="left"/>
+      <w:pPr>
+        <w:ind w:left="2160" w:hanging="360"/>
+      </w:pPr>
+      <w:rPr>
+        <w:rFonts w:ascii="Wingdings" w:hAnsi="Wingdings" w:hint="default"/>
+      </w:rPr>
+    </w:lvl>
+    <w:lvl w:ilvl="3" w:tplc="04090001" w:tentative="1">
+      <w:start w:val="1"/>
+      <w:numFmt w:val="bullet"/>
+      <w:lvlText w:val=""/>
+      <w:lvlJc w:val="left"/>
+      <w:pPr>
+        <w:ind w:left="2880" w:hanging="360"/>
+      </w:pPr>
+      <w:rPr>
+        <w:rFonts w:ascii="Symbol" w:hAnsi="Symbol" w:hint="default"/>
+      </w:rPr>
+    </w:lvl>
+    <w:lvl w:ilvl="4" w:tplc="04090003" w:tentative="1">
+      <w:start w:val="1"/>
+      <w:numFmt w:val="bullet"/>
+      <w:lvlText w:val="o"/>
+      <w:lvlJc w:val="left"/>
+      <w:pPr>
+        <w:ind w:left="3600" w:hanging="360"/>
+      </w:pPr>
+      <w:rPr>
+        <w:rFonts w:ascii="Courier New" w:hAnsi="Courier New" w:cs="Courier New" w:hint="default"/>
+      </w:rPr>
+    </w:lvl>
+    <w:lvl w:ilvl="5" w:tplc="04090005" w:tentative="1">
+      <w:start w:val="1"/>
+      <w:numFmt w:val="bullet"/>
+      <w:lvlText w:val=""/>
+      <w:lvlJc w:val="left"/>
+      <w:pPr>
+        <w:ind w:left="4320" w:hanging="360"/>
+      </w:pPr>
+      <w:rPr>
+        <w:rFonts w:ascii="Wingdings" w:hAnsi="Wingdings" w:hint="default"/>
+      </w:rPr>
+    </w:lvl>
+    <w:lvl w:ilvl="6" w:tplc="04090001" w:tentative="1">
+      <w:start w:val="1"/>
+      <w:numFmt w:val="bullet"/>
+      <w:lvlText w:val=""/>
+      <w:lvlJc w:val="left"/>
+      <w:pPr>
+        <w:ind w:left="5040" w:hanging="360"/>
+      </w:pPr>
+      <w:rPr>
+        <w:rFonts w:ascii="Symbol" w:hAnsi="Symbol" w:hint="default"/>
+      </w:rPr>
+    </w:lvl>
+    <w:lvl w:ilvl="7" w:tplc="04090003" w:tentative="1">
+      <w:start w:val="1"/>
+      <w:numFmt w:val="bullet"/>
+      <w:lvlText w:val="o"/>
+      <w:lvlJc w:val="left"/>
+      <w:pPr>
+        <w:ind w:left="5760" w:hanging="360"/>
+      </w:pPr>
+      <w:rPr>
+        <w:rFonts w:ascii="Courier New" w:hAnsi="Courier New" w:cs="Courier New" w:hint="default"/>
+      </w:rPr>
+    </w:lvl>
+    <w:lvl w:ilvl="8" w:tplc="04090005" w:tentative="1">
+      <w:start w:val="1"/>
+      <w:numFmt w:val="bullet"/>
+      <w:lvlText w:val=""/>
+      <w:lvlJc w:val="left"/>
+      <w:pPr>
+        <w:ind w:left="6480" w:hanging="360"/>
+      </w:pPr>
+      <w:rPr>
+        <w:rFonts w:ascii="Wingdings" w:hAnsi="Wingdings" w:hint="default"/>
+      </w:rPr>
+    </w:lvl>
+  </w:abstractNum>
+  <w:abstractNum w:abstractNumId="26" w15:restartNumberingAfterBreak="0">
     <w:nsid w:val="5BABF778"/>
     <w:multiLevelType w:val="multilevel"/>
     <w:tmpl w:val="398637F0"/>
@@ -6844,7 +7159,93 @@
       </w:pPr>
     </w:lvl>
   </w:abstractNum>
-  <w:abstractNum w:abstractNumId="25" w15:restartNumberingAfterBreak="0">
+  <w:abstractNum w:abstractNumId="27" w15:restartNumberingAfterBreak="0">
+    <w:nsid w:val="66453278"/>
+    <w:multiLevelType w:val="hybridMultilevel"/>
+    <w:tmpl w:val="475E58B4"/>
+    <w:lvl w:ilvl="0" w:tplc="FFFFFFFF">
+      <w:start w:val="1"/>
+      <w:numFmt w:val="decimal"/>
+      <w:lvlText w:val="%1."/>
+      <w:lvlJc w:val="left"/>
+      <w:pPr>
+        <w:ind w:left="720" w:hanging="360"/>
+      </w:pPr>
+    </w:lvl>
+    <w:lvl w:ilvl="1" w:tplc="FFFFFFFF">
+      <w:start w:val="1"/>
+      <w:numFmt w:val="lowerLetter"/>
+      <w:lvlText w:val="%2."/>
+      <w:lvlJc w:val="left"/>
+      <w:pPr>
+        <w:ind w:left="1440" w:hanging="360"/>
+      </w:pPr>
+    </w:lvl>
+    <w:lvl w:ilvl="2" w:tplc="FFFFFFFF">
+      <w:start w:val="1"/>
+      <w:numFmt w:val="lowerRoman"/>
+      <w:lvlText w:val="%3."/>
+      <w:lvlJc w:val="right"/>
+      <w:pPr>
+        <w:ind w:left="2160" w:hanging="180"/>
+      </w:pPr>
+    </w:lvl>
+    <w:lvl w:ilvl="3" w:tplc="FFFFFFFF">
+      <w:start w:val="1"/>
+      <w:numFmt w:val="decimal"/>
+      <w:lvlText w:val="%4."/>
+      <w:lvlJc w:val="left"/>
+      <w:pPr>
+        <w:ind w:left="2880" w:hanging="360"/>
+      </w:pPr>
+    </w:lvl>
+    <w:lvl w:ilvl="4" w:tplc="FFFFFFFF">
+      <w:start w:val="1"/>
+      <w:numFmt w:val="lowerLetter"/>
+      <w:lvlText w:val="%5."/>
+      <w:lvlJc w:val="left"/>
+      <w:pPr>
+        <w:ind w:left="3600" w:hanging="360"/>
+      </w:pPr>
+    </w:lvl>
+    <w:lvl w:ilvl="5" w:tplc="FFFFFFFF">
+      <w:start w:val="1"/>
+      <w:numFmt w:val="lowerRoman"/>
+      <w:lvlText w:val="%6."/>
+      <w:lvlJc w:val="right"/>
+      <w:pPr>
+        <w:ind w:left="4320" w:hanging="180"/>
+      </w:pPr>
+    </w:lvl>
+    <w:lvl w:ilvl="6" w:tplc="FFFFFFFF">
+      <w:start w:val="1"/>
+      <w:numFmt w:val="decimal"/>
+      <w:lvlText w:val="%7."/>
+      <w:lvlJc w:val="left"/>
+      <w:pPr>
+        <w:ind w:left="5040" w:hanging="360"/>
+      </w:pPr>
+    </w:lvl>
+    <w:lvl w:ilvl="7" w:tplc="FFFFFFFF">
+      <w:start w:val="1"/>
+      <w:numFmt w:val="lowerLetter"/>
+      <w:lvlText w:val="%8."/>
+      <w:lvlJc w:val="left"/>
+      <w:pPr>
+        <w:ind w:left="5760" w:hanging="360"/>
+      </w:pPr>
+    </w:lvl>
+    <w:lvl w:ilvl="8" w:tplc="FFFFFFFF">
+      <w:start w:val="1"/>
+      <w:numFmt w:val="lowerRoman"/>
+      <w:lvlText w:val="%9."/>
+      <w:lvlJc w:val="right"/>
+      <w:pPr>
+        <w:ind w:left="6480" w:hanging="180"/>
+      </w:pPr>
+    </w:lvl>
+  </w:abstractNum>
+  <w:abstractNum w:abstractNumId="28" w15:restartNumberingAfterBreak="0">
     <w:nsid w:val="66EB1B99"/>
     <w:multiLevelType w:val="hybridMultilevel"/>
     <w:tmpl w:val="318647BC"/>
@@ -6957,7 +7358,7 @@
       </w:rPr>
     </w:lvl>
   </w:abstractNum>
-  <w:abstractNum w:abstractNumId="26" w15:restartNumberingAfterBreak="0">
+  <w:abstractNum w:abstractNumId="29" w15:restartNumberingAfterBreak="0">
     <w:nsid w:val="671D0A5B"/>
     <w:multiLevelType w:val="hybridMultilevel"/>
     <w:tmpl w:val="FC9C9D10"/>
@@ -7043,7 +7444,7 @@
       </w:pPr>
     </w:lvl>
   </w:abstractNum>
-  <w:abstractNum w:abstractNumId="27" w15:restartNumberingAfterBreak="0">
+  <w:abstractNum w:abstractNumId="30" w15:restartNumberingAfterBreak="0">
     <w:nsid w:val="6C7E6D93"/>
     <w:multiLevelType w:val="multilevel"/>
     <w:tmpl w:val="72383EEA"/>
@@ -7129,7 +7530,7 @@
       </w:pPr>
     </w:lvl>
   </w:abstractNum>
-  <w:abstractNum w:abstractNumId="28" w15:restartNumberingAfterBreak="0">
+  <w:abstractNum w:abstractNumId="31" w15:restartNumberingAfterBreak="0">
     <w:nsid w:val="6D9411A0"/>
     <w:multiLevelType w:val="hybridMultilevel"/>
     <w:tmpl w:val="475E58B4"/>
@@ -7215,7 +7616,7 @@
       </w:pPr>
     </w:lvl>
   </w:abstractNum>
-  <w:abstractNum w:abstractNumId="29" w15:restartNumberingAfterBreak="0">
+  <w:abstractNum w:abstractNumId="32" w15:restartNumberingAfterBreak="0">
     <w:nsid w:val="6FB005C9"/>
     <w:multiLevelType w:val="multilevel"/>
     <w:tmpl w:val="1C460E2E"/>
@@ -7364,7 +7765,7 @@
       </w:rPr>
     </w:lvl>
   </w:abstractNum>
-  <w:abstractNum w:abstractNumId="30" w15:restartNumberingAfterBreak="0">
+  <w:abstractNum w:abstractNumId="33" w15:restartNumberingAfterBreak="0">
     <w:nsid w:val="78B75C27"/>
     <w:multiLevelType w:val="multilevel"/>
     <w:tmpl w:val="A02C239A"/>
@@ -7458,7 +7859,7 @@
       </w:pPr>
     </w:lvl>
   </w:abstractNum>
-  <w:abstractNum w:abstractNumId="31" w15:restartNumberingAfterBreak="0">
+  <w:abstractNum w:abstractNumId="34" w15:restartNumberingAfterBreak="0">
     <w:nsid w:val="7E775CCC"/>
     <w:multiLevelType w:val="multilevel"/>
     <w:tmpl w:val="854407F6"/>
@@ -7581,7 +7982,7 @@
       </w:rPr>
     </w:lvl>
   </w:abstractNum>
-  <w:abstractNum w:abstractNumId="32" w15:restartNumberingAfterBreak="0">
+  <w:abstractNum w:abstractNumId="35" w15:restartNumberingAfterBreak="0">
     <w:nsid w:val="7F4D7836"/>
     <w:multiLevelType w:val="multilevel"/>
     <w:tmpl w:val="E214AF04"/>
@@ -7726,7 +8127,7 @@
       </w:rPr>
     </w:lvl>
   </w:abstractNum>
-  <w:abstractNum w:abstractNumId="33" w15:restartNumberingAfterBreak="0">
+  <w:abstractNum w:abstractNumId="36" w15:restartNumberingAfterBreak="0">
     <w:nsid w:val="7FD55D0B"/>
     <w:multiLevelType w:val="hybridMultilevel"/>
     <w:tmpl w:val="6C346AE2"/>
@@ -7813,43 +8214,43 @@
     </w:lvl>
   </w:abstractNum>
   <w:num w:numId="1" w16cid:durableId="149641604">
-    <w:abstractNumId w:val="19"/>
+    <w:abstractNumId w:val="20"/>
   </w:num>
   <w:num w:numId="2" w16cid:durableId="455484545">
-    <w:abstractNumId w:val="17"/>
+    <w:abstractNumId w:val="18"/>
   </w:num>
   <w:num w:numId="3" w16cid:durableId="760611951">
     <w:abstractNumId w:val="7"/>
   </w:num>
   <w:num w:numId="4" w16cid:durableId="2110156886">
-    <w:abstractNumId w:val="24"/>
+    <w:abstractNumId w:val="26"/>
   </w:num>
   <w:num w:numId="5" w16cid:durableId="604770782">
-    <w:abstractNumId w:val="26"/>
+    <w:abstractNumId w:val="29"/>
   </w:num>
   <w:num w:numId="6" w16cid:durableId="321666270">
     <w:abstractNumId w:val="0"/>
   </w:num>
   <w:num w:numId="7" w16cid:durableId="863858408">
+    <w:abstractNumId w:val="16"/>
+  </w:num>
+  <w:num w:numId="8" w16cid:durableId="598297216">
+    <w:abstractNumId w:val="36"/>
+  </w:num>
+  <w:num w:numId="9" w16cid:durableId="452671154">
+    <w:abstractNumId w:val="22"/>
+  </w:num>
+  <w:num w:numId="10" w16cid:durableId="135689685">
+    <w:abstractNumId w:val="17"/>
+  </w:num>
+  <w:num w:numId="11" w16cid:durableId="307324359">
     <w:abstractNumId w:val="15"/>
   </w:num>
-  <w:num w:numId="8" w16cid:durableId="598297216">
-    <w:abstractNumId w:val="33"/>
-  </w:num>
-  <w:num w:numId="9" w16cid:durableId="452671154">
-    <w:abstractNumId w:val="21"/>
-  </w:num>
-  <w:num w:numId="10" w16cid:durableId="135689685">
-    <w:abstractNumId w:val="16"/>
-  </w:num>
-  <w:num w:numId="11" w16cid:durableId="307324359">
-    <w:abstractNumId w:val="14"/>
-  </w:num>
   <w:num w:numId="12" w16cid:durableId="514419493">
-    <w:abstractNumId w:val="10"/>
+    <w:abstractNumId w:val="11"/>
   </w:num>
   <w:num w:numId="13" w16cid:durableId="2123376385">
-    <w:abstractNumId w:val="13"/>
+    <w:abstractNumId w:val="14"/>
   </w:num>
   <w:num w:numId="14" w16cid:durableId="2103913789">
     <w:abstractNumId w:val="6"/>
@@ -7858,34 +8259,34 @@
     <w:abstractNumId w:val="5"/>
   </w:num>
   <w:num w:numId="16" w16cid:durableId="1772890226">
-    <w:abstractNumId w:val="27"/>
+    <w:abstractNumId w:val="30"/>
   </w:num>
   <w:num w:numId="17" w16cid:durableId="1777673927">
     <w:abstractNumId w:val="8"/>
   </w:num>
   <w:num w:numId="18" w16cid:durableId="1378312922">
-    <w:abstractNumId w:val="18"/>
+    <w:abstractNumId w:val="19"/>
   </w:num>
   <w:num w:numId="19" w16cid:durableId="1432698175">
-    <w:abstractNumId w:val="31"/>
+    <w:abstractNumId w:val="34"/>
   </w:num>
   <w:num w:numId="20" w16cid:durableId="571429439">
-    <w:abstractNumId w:val="30"/>
+    <w:abstractNumId w:val="33"/>
   </w:num>
   <w:num w:numId="21" w16cid:durableId="93793750">
-    <w:abstractNumId w:val="12"/>
+    <w:abstractNumId w:val="13"/>
   </w:num>
   <w:num w:numId="22" w16cid:durableId="1156918120">
-    <w:abstractNumId w:val="22"/>
+    <w:abstractNumId w:val="23"/>
   </w:num>
   <w:num w:numId="23" w16cid:durableId="671487824">
-    <w:abstractNumId w:val="29"/>
+    <w:abstractNumId w:val="32"/>
   </w:num>
   <w:num w:numId="24" w16cid:durableId="817578324">
-    <w:abstractNumId w:val="9"/>
+    <w:abstractNumId w:val="10"/>
   </w:num>
   <w:num w:numId="25" w16cid:durableId="1995641745">
-    <w:abstractNumId w:val="32"/>
+    <w:abstractNumId w:val="35"/>
   </w:num>
   <w:num w:numId="26" w16cid:durableId="1264386580">
     <w:abstractNumId w:val="1"/>
@@ -7894,7 +8295,7 @@
     <w:abstractNumId w:val="2"/>
   </w:num>
   <w:num w:numId="28" w16cid:durableId="1408959700">
-    <w:abstractNumId w:val="28"/>
+    <w:abstractNumId w:val="31"/>
   </w:num>
   <w:num w:numId="29" w16cid:durableId="1874413944">
     <w:abstractNumId w:val="4"/>
@@ -7903,16 +8304,25 @@
     <w:abstractNumId w:val="3"/>
   </w:num>
   <w:num w:numId="31" w16cid:durableId="800196166">
-    <w:abstractNumId w:val="20"/>
+    <w:abstractNumId w:val="21"/>
   </w:num>
   <w:num w:numId="32" w16cid:durableId="2008746408">
-    <w:abstractNumId w:val="25"/>
+    <w:abstractNumId w:val="28"/>
   </w:num>
   <w:num w:numId="33" w16cid:durableId="1892568150">
-    <w:abstractNumId w:val="23"/>
+    <w:abstractNumId w:val="24"/>
   </w:num>
   <w:num w:numId="34" w16cid:durableId="724640103">
-    <w:abstractNumId w:val="11"/>
+    <w:abstractNumId w:val="12"/>
+  </w:num>
+  <w:num w:numId="35" w16cid:durableId="85200559">
+    <w:abstractNumId w:val="9"/>
+  </w:num>
+  <w:num w:numId="36" w16cid:durableId="1479154606">
+    <w:abstractNumId w:val="27"/>
+  </w:num>
+  <w:num w:numId="37" w16cid:durableId="1474909518">
+    <w:abstractNumId w:val="25"/>
   </w:num>
 </w:numbering>
 </file>
@@ -8754,6 +9164,50 @@
       <w:lang w:val="en" w:eastAsia="zh-CN" w:bidi="hi-IN"/>
     </w:rPr>
   </w:style>
+  <w:style w:type="paragraph" w:styleId="Header">
+    <w:name w:val="header"/>
+    <w:basedOn w:val="Normal"/>
+    <w:link w:val="HeaderChar"/>
+    <w:uiPriority w:val="99"/>
+    <w:unhideWhenUsed/>
+    <w:rsid w:val="00725B73"/>
+    <w:pPr>
+      <w:tabs>
+        <w:tab w:val="center" w:pos="4703"/>
+        <w:tab w:val="right" w:pos="9406"/>
+      </w:tabs>
+      <w:spacing w:after="0" w:line="240" w:lineRule="auto"/>
+    </w:pPr>
+  </w:style>
+  <w:style w:type="character" w:customStyle="1" w:styleId="HeaderChar">
+    <w:name w:val="Header Char"/>
+    <w:basedOn w:val="DefaultParagraphFont"/>
+    <w:link w:val="Header"/>
+    <w:uiPriority w:val="99"/>
+    <w:rsid w:val="00725B73"/>
+  </w:style>
+  <w:style w:type="paragraph" w:styleId="Footer">
+    <w:name w:val="footer"/>
+    <w:basedOn w:val="Normal"/>
+    <w:link w:val="FooterChar"/>
+    <w:uiPriority w:val="99"/>
+    <w:unhideWhenUsed/>
+    <w:rsid w:val="00725B73"/>
+    <w:pPr>
+      <w:tabs>
+        <w:tab w:val="center" w:pos="4703"/>
+        <w:tab w:val="right" w:pos="9406"/>
+      </w:tabs>
+      <w:spacing w:after="0" w:line="240" w:lineRule="auto"/>
+    </w:pPr>
+  </w:style>
+  <w:style w:type="character" w:customStyle="1" w:styleId="FooterChar">
+    <w:name w:val="Footer Char"/>
+    <w:basedOn w:val="DefaultParagraphFont"/>
+    <w:link w:val="Footer"/>
+    <w:uiPriority w:val="99"/>
+    <w:rsid w:val="00725B73"/>
+  </w:style>
 </w:styles>
 </file>
 
@@ -9019,12 +9473,14 @@
 </file>
 
 <file path=customXml/item1.xml><?xml version="1.0" encoding="utf-8"?>
-<?mso-contentType ?>
-<FormTemplates xmlns="http://schemas.microsoft.com/sharepoint/v3/contenttype/forms">
-  <Display>DocumentLibraryForm</Display>
-  <Edit>DocumentLibraryForm</Edit>
-  <New>DocumentLibraryForm</New>
-</FormTemplates>
+<p:properties xmlns:p="http://schemas.microsoft.com/office/2006/metadata/properties" xmlns:xsi="http://www.w3.org/2001/XMLSchema-instance" xmlns:pc="http://schemas.microsoft.com/office/infopath/2007/PartnerControls">
+  <documentManagement>
+    <TaxCatchAll xmlns="c7947043-456e-4220-83b7-958c849beece" xsi:nil="true"/>
+    <lcf76f155ced4ddcb4097134ff3c332f xmlns="51cdb64b-3c2f-4971-b6de-3848e4be1f4a">
+      <Terms xmlns="http://schemas.microsoft.com/office/infopath/2007/PartnerControls"/>
+    </lcf76f155ced4ddcb4097134ff3c332f>
+  </documentManagement>
+</p:properties>
 </file>
 
 <file path=customXml/item2.xml><?xml version="1.0" encoding="utf-8"?>
@@ -9205,20 +9661,21 @@
 </file>
 
 <file path=customXml/item3.xml><?xml version="1.0" encoding="utf-8"?>
-<p:properties xmlns:p="http://schemas.microsoft.com/office/2006/metadata/properties" xmlns:xsi="http://www.w3.org/2001/XMLSchema-instance" xmlns:pc="http://schemas.microsoft.com/office/infopath/2007/PartnerControls">
-  <documentManagement>
-    <TaxCatchAll xmlns="c7947043-456e-4220-83b7-958c849beece" xsi:nil="true"/>
-    <lcf76f155ced4ddcb4097134ff3c332f xmlns="51cdb64b-3c2f-4971-b6de-3848e4be1f4a">
-      <Terms xmlns="http://schemas.microsoft.com/office/infopath/2007/PartnerControls"/>
-    </lcf76f155ced4ddcb4097134ff3c332f>
-  </documentManagement>
-</p:properties>
+<?mso-contentType ?>
+<FormTemplates xmlns="http://schemas.microsoft.com/sharepoint/v3/contenttype/forms">
+  <Display>DocumentLibraryForm</Display>
+  <Edit>DocumentLibraryForm</Edit>
+  <New>DocumentLibraryForm</New>
+</FormTemplates>
 </file>
 
 <file path=customXml/itemProps1.xml><?xml version="1.0" encoding="utf-8"?>
-<ds:datastoreItem xmlns:ds="http://schemas.openxmlformats.org/officeDocument/2006/customXml" ds:itemID="{91DCA16C-61FC-497D-919D-1D59F1D67DD3}">
+<ds:datastoreItem xmlns:ds="http://schemas.openxmlformats.org/officeDocument/2006/customXml" ds:itemID="{005B2C9E-DD16-47A4-B282-33E5C5EB7298}">
   <ds:schemaRefs>
-    <ds:schemaRef ds:uri="http://schemas.microsoft.com/sharepoint/v3/contenttype/forms"/>
+    <ds:schemaRef ds:uri="http://schemas.microsoft.com/office/2006/metadata/properties"/>
+    <ds:schemaRef ds:uri="http://schemas.microsoft.com/office/infopath/2007/PartnerControls"/>
+    <ds:schemaRef ds:uri="c7947043-456e-4220-83b7-958c849beece"/>
+    <ds:schemaRef ds:uri="51cdb64b-3c2f-4971-b6de-3848e4be1f4a"/>
   </ds:schemaRefs>
 </ds:datastoreItem>
 </file>
@@ -9243,12 +9700,15 @@
 </file>
 
 <file path=customXml/itemProps3.xml><?xml version="1.0" encoding="utf-8"?>
-<ds:datastoreItem xmlns:ds="http://schemas.openxmlformats.org/officeDocument/2006/customXml" ds:itemID="{005B2C9E-DD16-47A4-B282-33E5C5EB7298}">
+<ds:datastoreItem xmlns:ds="http://schemas.openxmlformats.org/officeDocument/2006/customXml" ds:itemID="{91DCA16C-61FC-497D-919D-1D59F1D67DD3}">
   <ds:schemaRefs>
-    <ds:schemaRef ds:uri="http://schemas.microsoft.com/office/2006/metadata/properties"/>
-    <ds:schemaRef ds:uri="http://schemas.microsoft.com/office/infopath/2007/PartnerControls"/>
-    <ds:schemaRef ds:uri="c7947043-456e-4220-83b7-958c849beece"/>
-    <ds:schemaRef ds:uri="51cdb64b-3c2f-4971-b6de-3848e4be1f4a"/>
+    <ds:schemaRef ds:uri="http://schemas.microsoft.com/sharepoint/v3/contenttype/forms"/>
   </ds:schemaRefs>
 </ds:datastoreItem>
+</file>
+
+<file path=docMetadata/LabelInfo.xml><?xml version="1.0" encoding="utf-8"?>
+<clbl:labelList xmlns:clbl="http://schemas.microsoft.com/office/2020/mipLabelMetadata">
+  <clbl:label id="{d9290083-bd2f-48a2-8ac5-09a524b17d15}" enabled="1" method="Privileged" siteId="{b9fec68c-c92d-461e-9a97-3d03a0f18b82}" contentBits="1" removed="0"/>
+</clbl:labelList>
 </file>
</xml_diff>